<commit_message>
cap nhat mo ta he thong
</commit_message>
<xml_diff>
--- a/Report.docx
+++ b/Report.docx
@@ -2075,7 +2075,21 @@
         <w:rPr>
           <w:color w:val="333333"/>
         </w:rPr>
-        <w:t>- Ghim lại thành Bộ sự tập : Với tính năng “ghim”, người dùng có thể ghim lại thành Bộ sưu tập và có những kế hoạch ăn uống cho riêng mình.</w:t>
+        <w:t xml:space="preserve">- Ghim lại thành Bộ sự </w:t>
+      </w:r>
+      <w:proofErr w:type="gramStart"/>
+      <w:r>
+        <w:rPr>
+          <w:color w:val="333333"/>
+        </w:rPr>
+        <w:t>tập :</w:t>
+      </w:r>
+      <w:proofErr w:type="gramEnd"/>
+      <w:r>
+        <w:rPr>
+          <w:color w:val="333333"/>
+        </w:rPr>
+        <w:t xml:space="preserve"> Với tính năng “ghim”, người dùng có thể ghim lại thành Bộ sưu tập và có những kế hoạch ăn uống cho riêng mình.</w:t>
       </w:r>
     </w:p>
     <w:p>
@@ -2132,35 +2146,351 @@
           <w:color w:val="333333"/>
           <w:shd w:val="clear" w:color="auto" w:fill="FFFFFF"/>
         </w:rPr>
-        <w:t xml:space="preserve">Ứng dụng này cung cấp cho người dùng nhiều tính năng để tìm kiếm các món ăn qua định vị GPS. Chính bởi vậy </w:t>
-      </w:r>
-      <w:bookmarkStart w:id="0" w:name="_GoBack"/>
-      <w:bookmarkEnd w:id="0"/>
+        <w:t>Ứng dụng này cung cấp cho người dùng nhiều tính năng để tìm kiếm các món ăn qua định vị GPS. Chính bởi vậy bạn có thể tìm các địa chỉ ăn uống gần vị trí của bạn nhất. Với tính năng lọc địa điểm tra cứu theo loại người dùng sẽ dễ dàng hơn trong việc phân chia và sử dụng các tính năng để tìm kiếm các quán ăn. Không chỉ có vậy Gnavi Vietnam còn có thể cung cấp thêm thông tin cụ thể của nhà hàng cùng các đợt khuyễn mãi giảm giá và những thực đơn trong nhà hàng.</w:t>
+      </w:r>
+    </w:p>
+    <w:p>
+      <w:pPr>
+        <w:rPr>
+          <w:rFonts w:eastAsia="Times New Roman"/>
+        </w:rPr>
+      </w:pPr>
       <w:r>
         <w:rPr>
           <w:rFonts w:eastAsia="Times New Roman"/>
           <w:color w:val="333333"/>
           <w:shd w:val="clear" w:color="auto" w:fill="FFFFFF"/>
         </w:rPr>
-        <w:t>bạn có thể tìm các địa chỉ ăn uống gần vị trí của bạn nhất. Với tính năng lọc địa điểm tra cứu theo loại người dùng sẽ dễ dàng hơn trong việc phân chia và sử dụng các tính năng để tìm kiếm các quán ăn. Không chỉ có vậy Gnavi Vietnam còn có thể cung cấp thêm thông tin cụ thể của nhà hàng cùng các đợt khuyễn mãi giảm giá và những thực đơn trong nhà hàng.</w:t>
-      </w:r>
-    </w:p>
-    <w:p>
-      <w:pPr>
-        <w:rPr>
-          <w:rFonts w:eastAsia="Times New Roman"/>
-        </w:rPr>
-      </w:pPr>
-      <w:r>
-        <w:rPr>
-          <w:rFonts w:eastAsia="Times New Roman"/>
-          <w:color w:val="333333"/>
+        <w:t>Gnavi Vietnam cung cấp cho người dùng danh sách bảng xếp hạng các quán ăn, nhà hàng nổi tiếng</w:t>
+      </w:r>
+    </w:p>
+    <w:p/>
+    <w:p>
+      <w:pPr>
+        <w:rPr>
+          <w:rFonts w:eastAsia="Times New Roman"/>
+          <w:color w:val="000000" w:themeColor="text1"/>
           <w:shd w:val="clear" w:color="auto" w:fill="FFFFFF"/>
-        </w:rPr>
-        <w:t>Gnavi Vietnam cung cấp cho người dùng danh sách bảng xếp hạng các quán ăn, nhà hàng nổi tiếng</w:t>
+          <w14:shadow w14:blurRad="38100" w14:dist="19050" w14:dir="2700000" w14:sx="100000" w14:sy="100000" w14:kx="0" w14:ky="0" w14:algn="tl">
+            <w14:schemeClr w14:val="dk1">
+              <w14:alpha w14:val="60000"/>
+            </w14:schemeClr>
+          </w14:shadow>
+          <w14:textOutline w14:w="0" w14:cap="flat" w14:cmpd="sng" w14:algn="ctr">
+            <w14:noFill/>
+            <w14:prstDash w14:val="solid"/>
+            <w14:round/>
+          </w14:textOutline>
+        </w:rPr>
+      </w:pPr>
+      <w:r>
+        <w:rPr>
+          <w:rFonts w:eastAsia="Times New Roman"/>
+          <w:color w:val="000000" w:themeColor="text1"/>
+          <w:shd w:val="clear" w:color="auto" w:fill="FFFFFF"/>
+          <w14:shadow w14:blurRad="38100" w14:dist="19050" w14:dir="2700000" w14:sx="100000" w14:sy="100000" w14:kx="0" w14:ky="0" w14:algn="tl">
+            <w14:schemeClr w14:val="dk1">
+              <w14:alpha w14:val="60000"/>
+            </w14:schemeClr>
+          </w14:shadow>
+          <w14:textOutline w14:w="0" w14:cap="flat" w14:cmpd="sng" w14:algn="ctr">
+            <w14:noFill/>
+            <w14:prstDash w14:val="solid"/>
+            <w14:round/>
+          </w14:textOutline>
+        </w:rPr>
+        <w:t>Chapter 4</w:t>
+      </w:r>
+      <w:r>
+        <w:rPr>
+          <w:rFonts w:eastAsia="Times New Roman"/>
+          <w:color w:val="000000" w:themeColor="text1"/>
+          <w:shd w:val="clear" w:color="auto" w:fill="FFFFFF"/>
+          <w14:shadow w14:blurRad="38100" w14:dist="19050" w14:dir="2700000" w14:sx="100000" w14:sy="100000" w14:kx="0" w14:ky="0" w14:algn="tl">
+            <w14:schemeClr w14:val="dk1">
+              <w14:alpha w14:val="60000"/>
+            </w14:schemeClr>
+          </w14:shadow>
+          <w14:textOutline w14:w="0" w14:cap="flat" w14:cmpd="sng" w14:algn="ctr">
+            <w14:noFill/>
+            <w14:prstDash w14:val="solid"/>
+            <w14:round/>
+          </w14:textOutline>
+        </w:rPr>
+        <w:t>:</w:t>
+      </w:r>
+    </w:p>
+    <w:p>
+      <w:pPr>
+        <w:pBdr>
+          <w:bottom w:val="single" w:sz="6" w:space="0" w:color="auto"/>
+        </w:pBdr>
+        <w:shd w:val="clear" w:color="auto" w:fill="FFFFFF"/>
+        <w:spacing w:before="100" w:beforeAutospacing="1" w:after="100" w:afterAutospacing="1"/>
+        <w:outlineLvl w:val="1"/>
+        <w:rPr>
+          <w:rFonts w:eastAsia="Times New Roman"/>
+          <w:b/>
+          <w:bCs/>
+          <w:color w:val="000000" w:themeColor="text1"/>
+          <w14:shadow w14:blurRad="38100" w14:dist="19050" w14:dir="2700000" w14:sx="100000" w14:sy="100000" w14:kx="0" w14:ky="0" w14:algn="tl">
+            <w14:schemeClr w14:val="dk1">
+              <w14:alpha w14:val="60000"/>
+            </w14:schemeClr>
+          </w14:shadow>
+          <w14:textOutline w14:w="0" w14:cap="flat" w14:cmpd="sng" w14:algn="ctr">
+            <w14:noFill/>
+            <w14:prstDash w14:val="solid"/>
+            <w14:round/>
+          </w14:textOutline>
+        </w:rPr>
+      </w:pPr>
+      <w:r>
+        <w:rPr>
+          <w:rFonts w:eastAsia="Times New Roman"/>
+          <w:b/>
+          <w:bCs/>
+          <w:color w:val="000000" w:themeColor="text1"/>
+          <w14:shadow w14:blurRad="38100" w14:dist="19050" w14:dir="2700000" w14:sx="100000" w14:sy="100000" w14:kx="0" w14:ky="0" w14:algn="tl">
+            <w14:schemeClr w14:val="dk1">
+              <w14:alpha w14:val="60000"/>
+            </w14:schemeClr>
+          </w14:shadow>
+          <w14:textOutline w14:w="0" w14:cap="flat" w14:cmpd="sng" w14:algn="ctr">
+            <w14:noFill/>
+            <w14:prstDash w14:val="solid"/>
+            <w14:round/>
+          </w14:textOutline>
+        </w:rPr>
+        <w:t>Mô tả hệ thống</w:t>
+      </w:r>
+    </w:p>
+    <w:p>
+      <w:pPr>
+        <w:rPr>
+          <w:rFonts w:eastAsia="Times New Roman"/>
+          <w:color w:val="000000" w:themeColor="text1"/>
+          <w:shd w:val="clear" w:color="auto" w:fill="FFFFFF"/>
+          <w14:shadow w14:blurRad="38100" w14:dist="19050" w14:dir="2700000" w14:sx="100000" w14:sy="100000" w14:kx="0" w14:ky="0" w14:algn="tl">
+            <w14:schemeClr w14:val="dk1">
+              <w14:alpha w14:val="60000"/>
+            </w14:schemeClr>
+          </w14:shadow>
+          <w14:textOutline w14:w="0" w14:cap="flat" w14:cmpd="sng" w14:algn="ctr">
+            <w14:noFill/>
+            <w14:prstDash w14:val="solid"/>
+            <w14:round/>
+          </w14:textOutline>
+        </w:rPr>
+      </w:pPr>
+    </w:p>
+    <w:p>
+      <w:bookmarkStart w:id="0" w:name="OLE_LINK1"/>
+      <w:r>
+        <w:t>Database dung hệ quản trị cơ sở dữ liệu của Mongodb. Mongodb có câu trúc bản ghi đơn giản chỉ cần them mới các trường hoặc xoá các trường có sẵn một cách dễ dàng</w:t>
+      </w:r>
+    </w:p>
+    <w:p>
+      <w:bookmarkStart w:id="1" w:name="_GoBack"/>
+      <w:bookmarkEnd w:id="1"/>
+    </w:p>
+    <w:p>
+      <w:r>
+        <w:t xml:space="preserve">Api: Dùng apikey của mlab </w:t>
       </w:r>
     </w:p>
     <w:p/>
+    <w:p>
+      <w:r>
+        <w:t>Code dung ngôn ngữ Swift 4</w:t>
+      </w:r>
+    </w:p>
+    <w:p/>
+    <w:p>
+      <w:r>
+        <w:t xml:space="preserve">Giao diện gần giống </w:t>
+      </w:r>
+      <w:proofErr w:type="gramStart"/>
+      <w:r>
+        <w:t>Foody(</w:t>
+      </w:r>
+      <w:proofErr w:type="gramEnd"/>
+      <w:r>
+        <w:t>có Trang chủ, Trang đã lưu, Thông báo, Tài khoản cá nhân)</w:t>
+      </w:r>
+    </w:p>
+    <w:p/>
+    <w:p>
+      <w:r>
+        <w:t>+ Trang chủ: có các tính năng:</w:t>
+      </w:r>
+    </w:p>
+    <w:p>
+      <w:r>
+        <w:tab/>
+        <w:t xml:space="preserve">-Tìm </w:t>
+      </w:r>
+      <w:proofErr w:type="gramStart"/>
+      <w:r>
+        <w:t>kiếm(</w:t>
+      </w:r>
+      <w:proofErr w:type="gramEnd"/>
+      <w:r>
+        <w:t>món ăn, tên địa điểm, địa chỉ)</w:t>
+      </w:r>
+    </w:p>
+    <w:p>
+      <w:r>
+        <w:tab/>
+        <w:t xml:space="preserve">- Khám phá: có thể cho biết những điểm nổi bật gần trên </w:t>
+      </w:r>
+      <w:proofErr w:type="gramStart"/>
+      <w:r>
+        <w:t>Foody(</w:t>
+      </w:r>
+      <w:proofErr w:type="gramEnd"/>
+      <w:r>
+        <w:t>Bình luận mới; Khuyến mãi mới; Coupon; Video,Ảnh mới; Điểm ăn uống mới)</w:t>
+      </w:r>
+    </w:p>
+    <w:p>
+      <w:r>
+        <w:tab/>
+        <w:t>- Đặt hang: có thể đặt theo đồ ăn, thức uống mình muốn; Bộ sưu tập các địa điểm quán ăn theo ưa thích; Cho lên các món vừa đặt, đặt nhiều, ưu đãi.</w:t>
+      </w:r>
+    </w:p>
+    <w:p>
+      <w:r>
+        <w:tab/>
+        <w:t>- Đặt chỗ: hiển thị các địa điểm nổi bật và các điạ điểm đặt chỗ nhiều.</w:t>
+      </w:r>
+    </w:p>
+    <w:p>
+      <w:pPr>
+        <w:ind w:firstLine="720"/>
+      </w:pPr>
+      <w:r>
+        <w:t>- Self – Order: Hiển thị các quán ăn tự đặt hang.</w:t>
+      </w:r>
+    </w:p>
+    <w:p>
+      <w:r>
+        <w:t>+ Đã lưu: hiển thị các địa điểm mà mình đã lưu.</w:t>
+      </w:r>
+    </w:p>
+    <w:p>
+      <w:r>
+        <w:t>+ Thông báo: Hiển thị các tin từ các trang địa điểm đã lưu và các thông báo mới từ Foody.</w:t>
+      </w:r>
+    </w:p>
+    <w:p>
+      <w:r>
+        <w:t>+ Tài khoản: có tính năng:</w:t>
+      </w:r>
+    </w:p>
+    <w:p>
+      <w:pPr>
+        <w:pStyle w:val="ListParagraph"/>
+        <w:numPr>
+          <w:ilvl w:val="0"/>
+          <w:numId w:val="3"/>
+        </w:numPr>
+      </w:pPr>
+      <w:r>
+        <w:t>Xém các hoạt động vừa xảy ra</w:t>
+      </w:r>
+    </w:p>
+    <w:p>
+      <w:pPr>
+        <w:pStyle w:val="ListParagraph"/>
+        <w:numPr>
+          <w:ilvl w:val="0"/>
+          <w:numId w:val="3"/>
+        </w:numPr>
+      </w:pPr>
+      <w:r>
+        <w:t>Thanh toán: Lưu các ví điện tử</w:t>
+      </w:r>
+    </w:p>
+    <w:p>
+      <w:pPr>
+        <w:pStyle w:val="ListParagraph"/>
+        <w:numPr>
+          <w:ilvl w:val="0"/>
+          <w:numId w:val="3"/>
+        </w:numPr>
+      </w:pPr>
+      <w:r>
+        <w:t>Lịch sử đơn hàng</w:t>
+      </w:r>
+      <w:r>
+        <w:rPr>
+          <w:vanish/>
+        </w:rPr>
+        <w:t>iển thhiênhi</w:t>
+      </w:r>
+    </w:p>
+    <w:p>
+      <w:pPr>
+        <w:pStyle w:val="ListParagraph"/>
+        <w:numPr>
+          <w:ilvl w:val="0"/>
+          <w:numId w:val="3"/>
+        </w:numPr>
+      </w:pPr>
+      <w:r>
+        <w:t>Tiền thưởng: tích điểm để được khuyến mãi</w:t>
+      </w:r>
+    </w:p>
+    <w:p>
+      <w:pPr>
+        <w:pStyle w:val="ListParagraph"/>
+        <w:numPr>
+          <w:ilvl w:val="0"/>
+          <w:numId w:val="3"/>
+        </w:numPr>
+      </w:pPr>
+      <w:r>
+        <w:t>Mời bạn bè</w:t>
+      </w:r>
+    </w:p>
+    <w:p>
+      <w:pPr>
+        <w:pStyle w:val="ListParagraph"/>
+        <w:numPr>
+          <w:ilvl w:val="0"/>
+          <w:numId w:val="3"/>
+        </w:numPr>
+      </w:pPr>
+      <w:r>
+        <w:t>Góp ý</w:t>
+      </w:r>
+    </w:p>
+    <w:p>
+      <w:pPr>
+        <w:pStyle w:val="ListParagraph"/>
+        <w:numPr>
+          <w:ilvl w:val="0"/>
+          <w:numId w:val="3"/>
+        </w:numPr>
+      </w:pPr>
+      <w:r>
+        <w:t>Cài đặt</w:t>
+      </w:r>
+    </w:p>
+    <w:p>
+      <w:pPr>
+        <w:pStyle w:val="ListParagraph"/>
+        <w:numPr>
+          <w:ilvl w:val="0"/>
+          <w:numId w:val="3"/>
+        </w:numPr>
+      </w:pPr>
+      <w:r>
+        <w:t>Đăng xuất</w:t>
+      </w:r>
+    </w:p>
+    <w:bookmarkEnd w:id="0"/>
     <w:p>
       <w:pPr>
         <w:rPr>
@@ -2490,11 +2820,127 @@
       </w:rPr>
     </w:lvl>
   </w:abstractNum>
+  <w:abstractNum w:abstractNumId="2">
+    <w:nsid w:val="77BB213B"/>
+    <w:multiLevelType w:val="hybridMultilevel"/>
+    <w:tmpl w:val="02D2B150"/>
+    <w:lvl w:ilvl="0" w:tplc="925448A2">
+      <w:start w:val="1"/>
+      <w:numFmt w:val="bullet"/>
+      <w:lvlText w:val="-"/>
+      <w:lvlJc w:val="left"/>
+      <w:pPr>
+        <w:ind w:left="1080" w:hanging="360"/>
+      </w:pPr>
+      <w:rPr>
+        <w:rFonts w:ascii="Calibri" w:eastAsiaTheme="minorHAnsi" w:hAnsi="Calibri" w:cstheme="minorBidi" w:hint="default"/>
+      </w:rPr>
+    </w:lvl>
+    <w:lvl w:ilvl="1" w:tplc="04090003" w:tentative="1">
+      <w:start w:val="1"/>
+      <w:numFmt w:val="bullet"/>
+      <w:lvlText w:val="o"/>
+      <w:lvlJc w:val="left"/>
+      <w:pPr>
+        <w:ind w:left="1800" w:hanging="360"/>
+      </w:pPr>
+      <w:rPr>
+        <w:rFonts w:ascii="Courier New" w:hAnsi="Courier New" w:cs="Courier New" w:hint="default"/>
+      </w:rPr>
+    </w:lvl>
+    <w:lvl w:ilvl="2" w:tplc="04090005" w:tentative="1">
+      <w:start w:val="1"/>
+      <w:numFmt w:val="bullet"/>
+      <w:lvlText w:val=""/>
+      <w:lvlJc w:val="left"/>
+      <w:pPr>
+        <w:ind w:left="2520" w:hanging="360"/>
+      </w:pPr>
+      <w:rPr>
+        <w:rFonts w:ascii="Wingdings" w:hAnsi="Wingdings" w:hint="default"/>
+      </w:rPr>
+    </w:lvl>
+    <w:lvl w:ilvl="3" w:tplc="04090001" w:tentative="1">
+      <w:start w:val="1"/>
+      <w:numFmt w:val="bullet"/>
+      <w:lvlText w:val=""/>
+      <w:lvlJc w:val="left"/>
+      <w:pPr>
+        <w:ind w:left="3240" w:hanging="360"/>
+      </w:pPr>
+      <w:rPr>
+        <w:rFonts w:ascii="Symbol" w:hAnsi="Symbol" w:hint="default"/>
+      </w:rPr>
+    </w:lvl>
+    <w:lvl w:ilvl="4" w:tplc="04090003" w:tentative="1">
+      <w:start w:val="1"/>
+      <w:numFmt w:val="bullet"/>
+      <w:lvlText w:val="o"/>
+      <w:lvlJc w:val="left"/>
+      <w:pPr>
+        <w:ind w:left="3960" w:hanging="360"/>
+      </w:pPr>
+      <w:rPr>
+        <w:rFonts w:ascii="Courier New" w:hAnsi="Courier New" w:cs="Courier New" w:hint="default"/>
+      </w:rPr>
+    </w:lvl>
+    <w:lvl w:ilvl="5" w:tplc="04090005" w:tentative="1">
+      <w:start w:val="1"/>
+      <w:numFmt w:val="bullet"/>
+      <w:lvlText w:val=""/>
+      <w:lvlJc w:val="left"/>
+      <w:pPr>
+        <w:ind w:left="4680" w:hanging="360"/>
+      </w:pPr>
+      <w:rPr>
+        <w:rFonts w:ascii="Wingdings" w:hAnsi="Wingdings" w:hint="default"/>
+      </w:rPr>
+    </w:lvl>
+    <w:lvl w:ilvl="6" w:tplc="04090001" w:tentative="1">
+      <w:start w:val="1"/>
+      <w:numFmt w:val="bullet"/>
+      <w:lvlText w:val=""/>
+      <w:lvlJc w:val="left"/>
+      <w:pPr>
+        <w:ind w:left="5400" w:hanging="360"/>
+      </w:pPr>
+      <w:rPr>
+        <w:rFonts w:ascii="Symbol" w:hAnsi="Symbol" w:hint="default"/>
+      </w:rPr>
+    </w:lvl>
+    <w:lvl w:ilvl="7" w:tplc="04090003" w:tentative="1">
+      <w:start w:val="1"/>
+      <w:numFmt w:val="bullet"/>
+      <w:lvlText w:val="o"/>
+      <w:lvlJc w:val="left"/>
+      <w:pPr>
+        <w:ind w:left="6120" w:hanging="360"/>
+      </w:pPr>
+      <w:rPr>
+        <w:rFonts w:ascii="Courier New" w:hAnsi="Courier New" w:cs="Courier New" w:hint="default"/>
+      </w:rPr>
+    </w:lvl>
+    <w:lvl w:ilvl="8" w:tplc="04090005" w:tentative="1">
+      <w:start w:val="1"/>
+      <w:numFmt w:val="bullet"/>
+      <w:lvlText w:val=""/>
+      <w:lvlJc w:val="left"/>
+      <w:pPr>
+        <w:ind w:left="6840" w:hanging="360"/>
+      </w:pPr>
+      <w:rPr>
+        <w:rFonts w:ascii="Wingdings" w:hAnsi="Wingdings" w:hint="default"/>
+      </w:rPr>
+    </w:lvl>
+  </w:abstractNum>
   <w:num w:numId="1">
     <w:abstractNumId w:val="0"/>
   </w:num>
   <w:num w:numId="2">
     <w:abstractNumId w:val="1"/>
+  </w:num>
+  <w:num w:numId="3">
+    <w:abstractNumId w:val="2"/>
   </w:num>
 </w:numbering>
 </file>
@@ -3001,6 +3447,20 @@
       <w:u w:val="single"/>
     </w:rPr>
   </w:style>
+  <w:style w:type="paragraph" w:styleId="ListParagraph">
+    <w:name w:val="List Paragraph"/>
+    <w:basedOn w:val="Normal"/>
+    <w:uiPriority w:val="34"/>
+    <w:qFormat/>
+    <w:rsid w:val="00D54A6E"/>
+    <w:pPr>
+      <w:ind w:left="720"/>
+      <w:contextualSpacing/>
+    </w:pPr>
+    <w:rPr>
+      <w:rFonts w:asciiTheme="minorHAnsi" w:hAnsiTheme="minorHAnsi" w:cstheme="minorBidi"/>
+    </w:rPr>
+  </w:style>
 </w:styles>
 </file>
 

</xml_diff>